<commit_message>
More recodes and quantitative demands CFA
</commit_message>
<xml_diff>
--- a/documentation/Plan.docx
+++ b/documentation/Plan.docx
@@ -249,7 +249,21 @@
         <w:rPr>
           <w:rStyle w:val="Ninguno"/>
         </w:rPr>
-        <w:t>In the context of the increase overall digitalisation of work and the use of ICTs in particular, findings can contribute to implement policies that take into account possible negative outcomes of the use of ICTs.</w:t>
+        <w:t xml:space="preserve">In the context of the increase overall </w:t>
+      </w:r>
+      <w:proofErr w:type="spellStart"/>
+      <w:r>
+        <w:rPr>
+          <w:rStyle w:val="Ninguno"/>
+        </w:rPr>
+        <w:t>digitalisation</w:t>
+      </w:r>
+      <w:proofErr w:type="spellEnd"/>
+      <w:r>
+        <w:rPr>
+          <w:rStyle w:val="Ninguno"/>
+        </w:rPr>
+        <w:t xml:space="preserve"> of work and the use of ICTs in particular, findings can contribute to implement policies that take into account possible negative outcomes of the use of ICTs.</w:t>
       </w:r>
     </w:p>
     <w:p>
@@ -373,7 +387,21 @@
         <w:rPr>
           <w:lang w:val="en-US"/>
         </w:rPr>
-        <w:t xml:space="preserve">Alternatively: link ICT usage to job demands resources model . </w:t>
+        <w:t xml:space="preserve">Alternatively: link ICT usage to job demands resources </w:t>
+      </w:r>
+      <w:proofErr w:type="gramStart"/>
+      <w:r>
+        <w:rPr>
+          <w:lang w:val="en-US"/>
+        </w:rPr>
+        <w:t>model .</w:t>
+      </w:r>
+      <w:proofErr w:type="gramEnd"/>
+      <w:r>
+        <w:rPr>
+          <w:lang w:val="en-US"/>
+        </w:rPr>
+        <w:t xml:space="preserve"> </w:t>
       </w:r>
     </w:p>
     <w:p>
@@ -392,7 +420,23 @@
         <w:rPr>
           <w:lang w:val="en-US"/>
         </w:rPr>
-        <w:t xml:space="preserve">Planning: first draft end of feb and final end of march. </w:t>
+        <w:t xml:space="preserve">Planning: first draft end of </w:t>
+      </w:r>
+      <w:proofErr w:type="spellStart"/>
+      <w:proofErr w:type="gramStart"/>
+      <w:r>
+        <w:rPr>
+          <w:lang w:val="en-US"/>
+        </w:rPr>
+        <w:t>feb</w:t>
+      </w:r>
+      <w:proofErr w:type="spellEnd"/>
+      <w:proofErr w:type="gramEnd"/>
+      <w:r>
+        <w:rPr>
+          <w:lang w:val="en-US"/>
+        </w:rPr>
+        <w:t xml:space="preserve"> and final end of march. </w:t>
       </w:r>
     </w:p>
     <w:p>
@@ -463,21 +507,7 @@
       </w:pPr>
       <w:r>
         <w:tab/>
-      </w:r>
-      <w:r>
-        <w:t xml:space="preserve">ISCO88 </w:t>
-      </w:r>
-      <w:r>
-        <w:t>2</w:t>
-      </w:r>
-      <w:r>
-        <w:t>d (</w:t>
-      </w:r>
-      <w:r>
-        <w:t>2000</w:t>
-      </w:r>
-      <w:r>
-        <w:t>)</w:t>
+        <w:t>ISCO88 2d (2000)</w:t>
       </w:r>
     </w:p>
     <w:p>
@@ -522,7 +552,21 @@
         <w:rPr>
           <w:lang w:val="fr-FR"/>
         </w:rPr>
-        <w:t xml:space="preserve"> (EU28 since 2005)</w:t>
+        <w:t xml:space="preserve"> (EU28 </w:t>
+      </w:r>
+      <w:proofErr w:type="spellStart"/>
+      <w:r>
+        <w:rPr>
+          <w:lang w:val="fr-FR"/>
+        </w:rPr>
+        <w:t>since</w:t>
+      </w:r>
+      <w:proofErr w:type="spellEnd"/>
+      <w:r>
+        <w:rPr>
+          <w:lang w:val="fr-FR"/>
+        </w:rPr>
+        <w:t xml:space="preserve"> 2005)</w:t>
       </w:r>
     </w:p>
     <w:p>
@@ -541,6 +585,7 @@
           <w:lang w:val="fr-FR"/>
         </w:rPr>
       </w:pPr>
+      <w:proofErr w:type="spellStart"/>
       <w:r>
         <w:rPr>
           <w:u w:val="single"/>
@@ -548,6 +593,7 @@
         </w:rPr>
         <w:t>Demands</w:t>
       </w:r>
+      <w:proofErr w:type="spellEnd"/>
     </w:p>
     <w:p>
       <w:pPr>
@@ -560,7 +606,21 @@
         <w:rPr>
           <w:lang w:val="fr-FR"/>
         </w:rPr>
-        <w:t xml:space="preserve">Quantitative demands: </w:t>
+        <w:t xml:space="preserve">Quantitative </w:t>
+      </w:r>
+      <w:proofErr w:type="spellStart"/>
+      <w:r>
+        <w:rPr>
+          <w:lang w:val="fr-FR"/>
+        </w:rPr>
+        <w:t>demands</w:t>
+      </w:r>
+      <w:proofErr w:type="spellEnd"/>
+      <w:r>
+        <w:rPr>
+          <w:lang w:val="fr-FR"/>
+        </w:rPr>
+        <w:t xml:space="preserve">: </w:t>
       </w:r>
     </w:p>
     <w:p>
@@ -603,643 +663,667 @@
       </w:r>
       <w:r>
         <w:t>(1991)</w:t>
-      </w:r>
-    </w:p>
-    <w:p>
-      <w:pPr>
-        <w:spacing w:after="0"/>
-        <w:ind w:firstLine="720"/>
-      </w:pPr>
-      <w:r>
-        <w:t>E</w:t>
-      </w:r>
-      <w:r>
-        <w:t>nough time to get the job done</w:t>
-      </w:r>
-      <w:r>
-        <w:t xml:space="preserve"> (2005)</w:t>
-      </w:r>
-    </w:p>
-    <w:p>
-      <w:pPr>
-        <w:spacing w:after="0"/>
-      </w:pPr>
-      <w:r>
-        <w:t>Working in free time to meet work demands</w:t>
-      </w:r>
-      <w:r>
-        <w:t xml:space="preserve"> (2010</w:t>
-      </w:r>
-      <w:r>
-        <w:t>)</w:t>
-      </w:r>
-    </w:p>
-    <w:p>
-      <w:pPr>
-        <w:spacing w:after="0"/>
-      </w:pPr>
-      <w:r>
-        <w:t xml:space="preserve">Work extensity </w:t>
-      </w:r>
-    </w:p>
-    <w:p>
-      <w:pPr>
-        <w:spacing w:after="0"/>
-        <w:ind w:firstLine="720"/>
-      </w:pPr>
-      <w:r>
-        <w:t>W</w:t>
-      </w:r>
-      <w:r>
-        <w:t>eekly working hour</w:t>
-      </w:r>
-      <w:r>
-        <w:t>s (1991)</w:t>
-      </w:r>
-    </w:p>
-    <w:p>
-      <w:pPr>
-        <w:spacing w:after="0"/>
-        <w:ind w:firstLine="720"/>
-      </w:pPr>
-      <w:r>
-        <w:t>Long working days (2000)</w:t>
-      </w:r>
-    </w:p>
-    <w:p>
-      <w:pPr>
-        <w:spacing w:after="0"/>
-      </w:pPr>
-    </w:p>
-    <w:p>
-      <w:pPr>
-        <w:spacing w:after="0"/>
-        <w:rPr>
-          <w:u w:val="single"/>
-        </w:rPr>
-      </w:pPr>
-      <w:r>
-        <w:rPr>
-          <w:u w:val="single"/>
-        </w:rPr>
-        <w:t>Resources</w:t>
-      </w:r>
-    </w:p>
-    <w:p>
-      <w:pPr>
-        <w:spacing w:after="0"/>
-      </w:pPr>
-      <w:r>
-        <w:t>Hour or two off</w:t>
-      </w:r>
-      <w:r>
-        <w:t xml:space="preserve"> (2010)</w:t>
-      </w:r>
-    </w:p>
-    <w:p>
-      <w:pPr>
-        <w:spacing w:after="0"/>
-      </w:pPr>
-      <w:r>
-        <w:t>Working time arrangements</w:t>
-      </w:r>
-      <w:r>
-        <w:t xml:space="preserve"> (2005)</w:t>
-      </w:r>
-    </w:p>
-    <w:p>
-      <w:pPr>
-        <w:spacing w:after="0"/>
-      </w:pPr>
-      <w:r>
-        <w:t xml:space="preserve">Cognitive dimension:  </w:t>
-      </w:r>
-    </w:p>
-    <w:p>
-      <w:pPr>
-        <w:spacing w:after="0"/>
-        <w:ind w:firstLine="720"/>
-      </w:pPr>
-      <w:r>
-        <w:t>S</w:t>
-      </w:r>
-      <w:r>
-        <w:t>olving unforeseen problems</w:t>
-      </w:r>
-      <w:r>
-        <w:t xml:space="preserve"> (1995)</w:t>
-      </w:r>
-    </w:p>
-    <w:p>
-      <w:pPr>
-        <w:spacing w:after="0"/>
-        <w:ind w:firstLine="720"/>
-      </w:pPr>
-      <w:r>
-        <w:t>C</w:t>
-      </w:r>
-      <w:r>
-        <w:t>arrying out complex tasks</w:t>
-      </w:r>
-      <w:r>
-        <w:t xml:space="preserve"> (1995)</w:t>
-      </w:r>
-    </w:p>
-    <w:p>
-      <w:pPr>
-        <w:spacing w:after="0"/>
-        <w:ind w:firstLine="720"/>
-      </w:pPr>
-      <w:r>
-        <w:t>L</w:t>
-      </w:r>
-      <w:r>
-        <w:t>earning new things</w:t>
-      </w:r>
-      <w:r>
-        <w:t xml:space="preserve"> (1995)</w:t>
-      </w:r>
-    </w:p>
-    <w:p>
-      <w:pPr>
-        <w:spacing w:after="0"/>
-        <w:ind w:firstLine="720"/>
-      </w:pPr>
-      <w:r>
-        <w:t>A</w:t>
-      </w:r>
-      <w:r>
-        <w:t>bil</w:t>
-      </w:r>
-      <w:r>
-        <w:t>ity to apply new your own ideas (2005)</w:t>
-      </w:r>
-    </w:p>
-    <w:p>
-      <w:pPr>
-        <w:spacing w:after="0"/>
-      </w:pPr>
-      <w:r>
-        <w:t xml:space="preserve">Decision latitude </w:t>
-      </w:r>
-    </w:p>
-    <w:p>
-      <w:pPr>
-        <w:spacing w:after="0"/>
-        <w:ind w:firstLine="720"/>
-      </w:pPr>
-      <w:r>
-        <w:t>3 autonomy</w:t>
-      </w:r>
-      <w:r>
-        <w:t xml:space="preserve"> (1995)</w:t>
-      </w:r>
-      <w:r>
-        <w:t xml:space="preserve"> </w:t>
-      </w:r>
-    </w:p>
-    <w:p>
-      <w:pPr>
-        <w:spacing w:after="0"/>
-        <w:ind w:firstLine="720"/>
-      </w:pPr>
-      <w:r>
-        <w:t>H</w:t>
-      </w:r>
-      <w:r>
-        <w:t>aving a say in choice of colleagues</w:t>
-      </w:r>
-      <w:r>
-        <w:t xml:space="preserve"> (2005)</w:t>
-      </w:r>
-    </w:p>
-    <w:p>
-      <w:pPr>
-        <w:spacing w:after="0"/>
-      </w:pPr>
-      <w:r>
-        <w:t>Social support index</w:t>
-      </w:r>
-      <w:r>
-        <w:t xml:space="preserve"> (2005)</w:t>
-      </w:r>
-    </w:p>
-    <w:p>
-      <w:pPr>
-        <w:spacing w:after="0"/>
-        <w:rPr>
-          <w:highlight w:val="yellow"/>
-        </w:rPr>
-      </w:pPr>
-      <w:r>
-        <w:rPr>
-          <w:highlight w:val="yellow"/>
-        </w:rPr>
-        <w:t>Q70E: there is good cooperation between you and your colleagues</w:t>
-      </w:r>
-      <w:r>
-        <w:rPr>
-          <w:highlight w:val="yellow"/>
-        </w:rPr>
-        <w:t xml:space="preserve"> (2015)</w:t>
-      </w:r>
-    </w:p>
-    <w:p>
-      <w:pPr>
-        <w:spacing w:after="0"/>
-      </w:pPr>
-      <w:r>
-        <w:rPr>
-          <w:highlight w:val="yellow"/>
-        </w:rPr>
-        <w:t>Q89D: I generally get on well with my work colleagues</w:t>
-      </w:r>
-      <w:r>
-        <w:rPr>
-          <w:highlight w:val="yellow"/>
-        </w:rPr>
-        <w:t xml:space="preserve"> (2015)</w:t>
-      </w:r>
-    </w:p>
-    <w:p>
-      <w:pPr>
-        <w:spacing w:after="0"/>
-      </w:pPr>
-    </w:p>
-    <w:p>
-      <w:pPr>
-        <w:spacing w:after="0"/>
-        <w:rPr>
-          <w:u w:val="single"/>
-        </w:rPr>
-      </w:pPr>
-      <w:r>
-        <w:rPr>
-          <w:u w:val="single"/>
-        </w:rPr>
-        <w:t>Mediators</w:t>
-      </w:r>
-    </w:p>
-    <w:p>
-      <w:pPr>
-        <w:spacing w:after="0"/>
-        <w:rPr>
-          <w:highlight w:val="yellow"/>
-        </w:rPr>
-      </w:pPr>
-      <w:r>
-        <w:rPr>
-          <w:highlight w:val="yellow"/>
-        </w:rPr>
-        <w:t>Engagement</w:t>
-      </w:r>
-      <w:r>
-        <w:rPr>
-          <w:highlight w:val="yellow"/>
-        </w:rPr>
-        <w:t xml:space="preserve"> (2015)</w:t>
-      </w:r>
-    </w:p>
-    <w:p>
-      <w:pPr>
-        <w:spacing w:after="0"/>
-        <w:rPr>
-          <w:highlight w:val="yellow"/>
-        </w:rPr>
-      </w:pPr>
-      <w:r>
-        <w:rPr>
-          <w:highlight w:val="yellow"/>
-        </w:rPr>
-        <w:t xml:space="preserve">Burnout </w:t>
-      </w:r>
-    </w:p>
-    <w:p>
-      <w:pPr>
-        <w:spacing w:after="0"/>
-        <w:ind w:firstLine="720"/>
-        <w:rPr>
-          <w:highlight w:val="yellow"/>
-        </w:rPr>
-      </w:pPr>
-      <w:r>
-        <w:rPr>
-          <w:highlight w:val="yellow"/>
-        </w:rPr>
-        <w:t>E</w:t>
-      </w:r>
-      <w:r>
-        <w:rPr>
-          <w:highlight w:val="yellow"/>
-        </w:rPr>
-        <w:t>xhaustio</w:t>
-      </w:r>
-      <w:r>
-        <w:rPr>
-          <w:highlight w:val="yellow"/>
-        </w:rPr>
-        <w:t>n (2015</w:t>
-      </w:r>
-    </w:p>
-    <w:p>
-      <w:pPr>
-        <w:spacing w:after="0"/>
-        <w:ind w:firstLine="720"/>
-      </w:pPr>
-      <w:r>
-        <w:rPr>
-          <w:highlight w:val="yellow"/>
-        </w:rPr>
-        <w:t>C</w:t>
-      </w:r>
-      <w:r>
-        <w:rPr>
-          <w:highlight w:val="yellow"/>
-        </w:rPr>
-        <w:t>ynicism</w:t>
-      </w:r>
-      <w:r>
-        <w:rPr>
-          <w:highlight w:val="yellow"/>
-        </w:rPr>
-        <w:t xml:space="preserve"> (2015)</w:t>
-      </w:r>
-    </w:p>
-    <w:p>
-      <w:pPr>
-        <w:spacing w:after="0"/>
-      </w:pPr>
-    </w:p>
-    <w:p>
-      <w:pPr>
-        <w:spacing w:after="0"/>
-        <w:rPr>
-          <w:u w:val="single"/>
-        </w:rPr>
-      </w:pPr>
-      <w:r>
-        <w:rPr>
-          <w:u w:val="single"/>
-        </w:rPr>
-        <w:t>Outcomes</w:t>
-      </w:r>
-    </w:p>
-    <w:p>
-      <w:pPr>
-        <w:spacing w:after="0"/>
-      </w:pPr>
-      <w:r>
-        <w:t>WHO5 (</w:t>
-      </w:r>
-      <w:r>
-        <w:t>2010)</w:t>
-      </w:r>
-    </w:p>
-    <w:p>
-      <w:pPr>
-        <w:spacing w:after="0"/>
-      </w:pPr>
-      <w:r>
-        <w:t>Anxiety</w:t>
-      </w:r>
-      <w:r>
-        <w:t xml:space="preserve"> (1991)</w:t>
-      </w:r>
-    </w:p>
-    <w:p>
-      <w:pPr>
-        <w:spacing w:after="0"/>
-      </w:pPr>
-      <w:r>
-        <w:t>Fatigu</w:t>
-      </w:r>
-      <w:r>
-        <w:t>e (1991)</w:t>
-      </w:r>
-    </w:p>
-    <w:p>
-      <w:pPr>
-        <w:spacing w:after="0"/>
-      </w:pPr>
-      <w:r>
-        <w:rPr>
-          <w:highlight w:val="yellow"/>
-        </w:rPr>
-        <w:t>S</w:t>
-      </w:r>
-      <w:r>
-        <w:rPr>
-          <w:highlight w:val="yellow"/>
-        </w:rPr>
-        <w:t>leeping scale</w:t>
-      </w:r>
-      <w:r>
-        <w:rPr>
-          <w:highlight w:val="yellow"/>
-        </w:rPr>
-        <w:t xml:space="preserve"> (2015)</w:t>
-      </w:r>
-    </w:p>
-    <w:p>
-      <w:pPr>
-        <w:spacing w:after="0"/>
-      </w:pPr>
-      <w:r>
-        <w:t>Self-rated health</w:t>
-      </w:r>
-      <w:r>
-        <w:t xml:space="preserve"> (2010)</w:t>
-      </w:r>
-    </w:p>
-    <w:p>
-      <w:pPr>
-        <w:spacing w:after="0"/>
-      </w:pPr>
-      <w:r>
-        <w:t>Stress</w:t>
-      </w:r>
-      <w:r>
-        <w:t xml:space="preserve"> (2010)</w:t>
-      </w:r>
-    </w:p>
-    <w:p>
-      <w:pPr>
-        <w:spacing w:after="0"/>
-      </w:pPr>
-      <w:r>
-        <w:t>Muscular pains</w:t>
-      </w:r>
-      <w:r>
-        <w:t xml:space="preserve"> (1991)</w:t>
-      </w:r>
-    </w:p>
-    <w:p>
-      <w:pPr>
-        <w:spacing w:after="0"/>
-      </w:pPr>
-      <w:r>
-        <w:t>H</w:t>
-      </w:r>
-      <w:r>
-        <w:t>eadaches / eyestrain</w:t>
-      </w:r>
-      <w:r>
-        <w:t xml:space="preserve"> (1995)</w:t>
-      </w:r>
-    </w:p>
-    <w:p>
-      <w:pPr>
-        <w:spacing w:after="0"/>
-      </w:pPr>
-      <w:r>
-        <w:t>Absenteeism</w:t>
-      </w:r>
-      <w:r>
-        <w:t xml:space="preserve"> (2005)</w:t>
-      </w:r>
-    </w:p>
-    <w:p>
-      <w:pPr>
-        <w:spacing w:after="0"/>
-      </w:pPr>
-      <w:r>
-        <w:t>P</w:t>
-      </w:r>
-      <w:r>
-        <w:t xml:space="preserve">resenteeism </w:t>
-      </w:r>
-      <w:r>
-        <w:t>(2010)</w:t>
-      </w:r>
-    </w:p>
-    <w:p>
-      <w:pPr>
-        <w:spacing w:after="0"/>
-      </w:pPr>
-    </w:p>
-    <w:p>
-      <w:pPr>
-        <w:spacing w:after="0"/>
-        <w:rPr>
-          <w:u w:val="single"/>
-        </w:rPr>
-      </w:pPr>
-      <w:r>
-        <w:rPr>
-          <w:u w:val="single"/>
-        </w:rPr>
-        <w:t>Model 1: 2010 and 2015</w:t>
-      </w:r>
-    </w:p>
-    <w:p>
-      <w:pPr>
-        <w:spacing w:after="0"/>
-      </w:pPr>
-      <w:r>
-        <w:t>Effect of ICT use on WHO5, self-rated health, and all other health indicators except sleeping scale.</w:t>
-      </w:r>
-    </w:p>
-    <w:p>
-      <w:pPr>
-        <w:spacing w:after="0"/>
-      </w:pPr>
-      <w:r>
-        <w:t>Mediated by all demands and all resources except 70e and 89d</w:t>
-      </w:r>
-    </w:p>
-    <w:p>
-      <w:pPr>
-        <w:spacing w:after="0"/>
-      </w:pPr>
-      <w:r>
-        <w:t xml:space="preserve">Control for all. </w:t>
-      </w:r>
-    </w:p>
-    <w:p>
-      <w:pPr>
-        <w:spacing w:after="0"/>
-      </w:pPr>
-    </w:p>
-    <w:p>
-      <w:pPr>
-        <w:spacing w:after="0"/>
-        <w:rPr>
-          <w:u w:val="single"/>
-        </w:rPr>
-      </w:pPr>
-      <w:r>
-        <w:rPr>
-          <w:u w:val="single"/>
-        </w:rPr>
-        <w:t>Model 2: Model 1 in 2015</w:t>
-      </w:r>
-    </w:p>
-    <w:p>
-      <w:pPr>
-        <w:spacing w:after="0"/>
-      </w:pPr>
-      <w:r>
-        <w:t>Adding engagement and burnout as mediator</w:t>
-      </w:r>
-    </w:p>
-    <w:p>
-      <w:pPr>
-        <w:spacing w:after="0"/>
-      </w:pPr>
-      <w:r>
-        <w:t>Adding sleeping scale as outcome</w:t>
-      </w:r>
-    </w:p>
-    <w:p>
-      <w:pPr>
-        <w:spacing w:after="0"/>
-      </w:pPr>
-    </w:p>
-    <w:p>
-      <w:pPr>
-        <w:spacing w:after="0"/>
-        <w:rPr>
-          <w:u w:val="single"/>
-        </w:rPr>
-      </w:pPr>
-      <w:r>
-        <w:rPr>
-          <w:u w:val="single"/>
-        </w:rPr>
-        <w:t xml:space="preserve">Model 3: </w:t>
-      </w:r>
-      <w:r>
-        <w:rPr>
-          <w:u w:val="single"/>
-        </w:rPr>
-        <w:t>Since 2000, EU27</w:t>
-      </w:r>
-    </w:p>
-    <w:p>
-      <w:pPr>
-        <w:spacing w:after="0"/>
-      </w:pPr>
-      <w:r>
-        <w:t>Effect of ICT on anxiety, muscular pains, headaches / eyestrain and fatigue</w:t>
-      </w:r>
-    </w:p>
-    <w:p>
-      <w:pPr>
-        <w:spacing w:after="0"/>
-      </w:pPr>
-      <w:r>
-        <w:t xml:space="preserve">Limited set of demands and resources. </w:t>
-      </w:r>
-    </w:p>
-    <w:p>
-      <w:pPr>
-        <w:spacing w:after="0"/>
-      </w:pPr>
-      <w:r>
-        <w:t xml:space="preserve">No education control. </w:t>
       </w:r>
       <w:bookmarkStart w:id="0" w:name="_GoBack"/>
       <w:bookmarkEnd w:id="0"/>
+    </w:p>
+    <w:p>
+      <w:pPr>
+        <w:spacing w:after="0"/>
+        <w:ind w:firstLine="720"/>
+      </w:pPr>
+      <w:r>
+        <w:t>E</w:t>
+      </w:r>
+      <w:r>
+        <w:t>nough time to get the job done</w:t>
+      </w:r>
+      <w:r>
+        <w:t xml:space="preserve"> (2005)</w:t>
+      </w:r>
+    </w:p>
+    <w:p>
+      <w:pPr>
+        <w:spacing w:after="0"/>
+      </w:pPr>
+      <w:r>
+        <w:t>Working in free time to meet work demands</w:t>
+      </w:r>
+      <w:r>
+        <w:t xml:space="preserve"> (2010</w:t>
+      </w:r>
+      <w:r>
+        <w:t>)</w:t>
+      </w:r>
+    </w:p>
+    <w:p>
+      <w:pPr>
+        <w:spacing w:after="0"/>
+      </w:pPr>
+      <w:r>
+        <w:t xml:space="preserve">Work extensity </w:t>
+      </w:r>
+    </w:p>
+    <w:p>
+      <w:pPr>
+        <w:spacing w:after="0"/>
+        <w:ind w:firstLine="720"/>
+      </w:pPr>
+      <w:r>
+        <w:t>W</w:t>
+      </w:r>
+      <w:r>
+        <w:t>eekly working hour</w:t>
+      </w:r>
+      <w:r>
+        <w:t>s (1991)</w:t>
+      </w:r>
+    </w:p>
+    <w:p>
+      <w:pPr>
+        <w:spacing w:after="0"/>
+        <w:ind w:firstLine="720"/>
+      </w:pPr>
+      <w:r>
+        <w:t>Long working days (2000)</w:t>
+      </w:r>
+    </w:p>
+    <w:p>
+      <w:pPr>
+        <w:spacing w:after="0"/>
+      </w:pPr>
+    </w:p>
+    <w:p>
+      <w:pPr>
+        <w:spacing w:after="0"/>
+        <w:rPr>
+          <w:u w:val="single"/>
+        </w:rPr>
+      </w:pPr>
+      <w:r>
+        <w:rPr>
+          <w:u w:val="single"/>
+        </w:rPr>
+        <w:t>Resources</w:t>
+      </w:r>
+    </w:p>
+    <w:p>
+      <w:pPr>
+        <w:spacing w:after="0"/>
+      </w:pPr>
+      <w:r>
+        <w:t>Hour or two off</w:t>
+      </w:r>
+      <w:r>
+        <w:t xml:space="preserve"> (2010)</w:t>
+      </w:r>
+    </w:p>
+    <w:p>
+      <w:pPr>
+        <w:spacing w:after="0"/>
+      </w:pPr>
+      <w:r>
+        <w:t>Working time arrangements</w:t>
+      </w:r>
+      <w:r>
+        <w:t xml:space="preserve"> (2005)</w:t>
+      </w:r>
+    </w:p>
+    <w:p>
+      <w:pPr>
+        <w:spacing w:after="0"/>
+      </w:pPr>
+      <w:r>
+        <w:t xml:space="preserve">Cognitive dimension:  </w:t>
+      </w:r>
+    </w:p>
+    <w:p>
+      <w:pPr>
+        <w:spacing w:after="0"/>
+        <w:ind w:firstLine="720"/>
+      </w:pPr>
+      <w:r>
+        <w:t>S</w:t>
+      </w:r>
+      <w:r>
+        <w:t>olving unforeseen problems</w:t>
+      </w:r>
+      <w:r>
+        <w:t xml:space="preserve"> (1995)</w:t>
+      </w:r>
+    </w:p>
+    <w:p>
+      <w:pPr>
+        <w:spacing w:after="0"/>
+        <w:ind w:firstLine="720"/>
+      </w:pPr>
+      <w:r>
+        <w:t>C</w:t>
+      </w:r>
+      <w:r>
+        <w:t>arrying out complex tasks</w:t>
+      </w:r>
+      <w:r>
+        <w:t xml:space="preserve"> (1995)</w:t>
+      </w:r>
+    </w:p>
+    <w:p>
+      <w:pPr>
+        <w:spacing w:after="0"/>
+        <w:ind w:firstLine="720"/>
+      </w:pPr>
+      <w:r>
+        <w:t>L</w:t>
+      </w:r>
+      <w:r>
+        <w:t>earning new things</w:t>
+      </w:r>
+      <w:r>
+        <w:t xml:space="preserve"> (1995)</w:t>
+      </w:r>
+    </w:p>
+    <w:p>
+      <w:pPr>
+        <w:spacing w:after="0"/>
+        <w:ind w:firstLine="720"/>
+      </w:pPr>
+      <w:r>
+        <w:t>A</w:t>
+      </w:r>
+      <w:r>
+        <w:t>bil</w:t>
+      </w:r>
+      <w:r>
+        <w:t>ity to apply new your own ideas (2005)</w:t>
+      </w:r>
+    </w:p>
+    <w:p>
+      <w:pPr>
+        <w:spacing w:after="0"/>
+      </w:pPr>
+      <w:r>
+        <w:t xml:space="preserve">Decision latitude </w:t>
+      </w:r>
+    </w:p>
+    <w:p>
+      <w:pPr>
+        <w:spacing w:after="0"/>
+        <w:ind w:firstLine="720"/>
+      </w:pPr>
+      <w:proofErr w:type="gramStart"/>
+      <w:r>
+        <w:t>3 autonomy</w:t>
+      </w:r>
+      <w:r>
+        <w:t xml:space="preserve"> (1995)</w:t>
+      </w:r>
+      <w:proofErr w:type="gramEnd"/>
+      <w:r>
+        <w:t xml:space="preserve"> </w:t>
+      </w:r>
+    </w:p>
+    <w:p>
+      <w:pPr>
+        <w:spacing w:after="0"/>
+        <w:ind w:firstLine="720"/>
+      </w:pPr>
+      <w:r>
+        <w:t>H</w:t>
+      </w:r>
+      <w:r>
+        <w:t>aving a say in choice of colleagues</w:t>
+      </w:r>
+      <w:r>
+        <w:t xml:space="preserve"> (2005)</w:t>
+      </w:r>
+    </w:p>
+    <w:p>
+      <w:pPr>
+        <w:spacing w:after="0"/>
+      </w:pPr>
+      <w:r>
+        <w:t>Social support index</w:t>
+      </w:r>
+      <w:r>
+        <w:t xml:space="preserve"> (2005)</w:t>
+      </w:r>
+    </w:p>
+    <w:p>
+      <w:pPr>
+        <w:spacing w:after="0"/>
+        <w:rPr>
+          <w:highlight w:val="yellow"/>
+        </w:rPr>
+      </w:pPr>
+      <w:r>
+        <w:rPr>
+          <w:highlight w:val="yellow"/>
+        </w:rPr>
+        <w:t>Q70E: there is good cooperation between you and your colleagues</w:t>
+      </w:r>
+      <w:r>
+        <w:rPr>
+          <w:highlight w:val="yellow"/>
+        </w:rPr>
+        <w:t xml:space="preserve"> (2015)</w:t>
+      </w:r>
+    </w:p>
+    <w:p>
+      <w:pPr>
+        <w:spacing w:after="0"/>
+      </w:pPr>
+      <w:r>
+        <w:rPr>
+          <w:highlight w:val="yellow"/>
+        </w:rPr>
+        <w:t>Q89D: I generally get on well with my work colleagues</w:t>
+      </w:r>
+      <w:r>
+        <w:rPr>
+          <w:highlight w:val="yellow"/>
+        </w:rPr>
+        <w:t xml:space="preserve"> (2015)</w:t>
+      </w:r>
+    </w:p>
+    <w:p>
+      <w:pPr>
+        <w:spacing w:after="0"/>
+      </w:pPr>
+    </w:p>
+    <w:p>
+      <w:pPr>
+        <w:spacing w:after="0"/>
+        <w:rPr>
+          <w:u w:val="single"/>
+        </w:rPr>
+      </w:pPr>
+      <w:r>
+        <w:rPr>
+          <w:u w:val="single"/>
+        </w:rPr>
+        <w:t>Mediators</w:t>
+      </w:r>
+    </w:p>
+    <w:p>
+      <w:pPr>
+        <w:spacing w:after="0"/>
+        <w:rPr>
+          <w:highlight w:val="yellow"/>
+        </w:rPr>
+      </w:pPr>
+      <w:r>
+        <w:rPr>
+          <w:highlight w:val="yellow"/>
+        </w:rPr>
+        <w:t>Engagement</w:t>
+      </w:r>
+      <w:r>
+        <w:rPr>
+          <w:highlight w:val="yellow"/>
+        </w:rPr>
+        <w:t xml:space="preserve"> (2015)</w:t>
+      </w:r>
+    </w:p>
+    <w:p>
+      <w:pPr>
+        <w:spacing w:after="0"/>
+        <w:rPr>
+          <w:highlight w:val="yellow"/>
+        </w:rPr>
+      </w:pPr>
+      <w:r>
+        <w:rPr>
+          <w:highlight w:val="yellow"/>
+        </w:rPr>
+        <w:t xml:space="preserve">Burnout </w:t>
+      </w:r>
+    </w:p>
+    <w:p>
+      <w:pPr>
+        <w:spacing w:after="0"/>
+        <w:ind w:firstLine="720"/>
+        <w:rPr>
+          <w:highlight w:val="yellow"/>
+        </w:rPr>
+      </w:pPr>
+      <w:r>
+        <w:rPr>
+          <w:highlight w:val="yellow"/>
+        </w:rPr>
+        <w:t>E</w:t>
+      </w:r>
+      <w:r>
+        <w:rPr>
+          <w:highlight w:val="yellow"/>
+        </w:rPr>
+        <w:t>xhaustio</w:t>
+      </w:r>
+      <w:r>
+        <w:rPr>
+          <w:highlight w:val="yellow"/>
+        </w:rPr>
+        <w:t>n (2015</w:t>
+      </w:r>
+    </w:p>
+    <w:p>
+      <w:pPr>
+        <w:spacing w:after="0"/>
+        <w:ind w:firstLine="720"/>
+      </w:pPr>
+      <w:r>
+        <w:rPr>
+          <w:highlight w:val="yellow"/>
+        </w:rPr>
+        <w:t>C</w:t>
+      </w:r>
+      <w:r>
+        <w:rPr>
+          <w:highlight w:val="yellow"/>
+        </w:rPr>
+        <w:t>ynicism</w:t>
+      </w:r>
+      <w:r>
+        <w:rPr>
+          <w:highlight w:val="yellow"/>
+        </w:rPr>
+        <w:t xml:space="preserve"> (2015)</w:t>
+      </w:r>
+    </w:p>
+    <w:p>
+      <w:pPr>
+        <w:spacing w:after="0"/>
+      </w:pPr>
+    </w:p>
+    <w:p>
+      <w:pPr>
+        <w:spacing w:after="0"/>
+        <w:rPr>
+          <w:u w:val="single"/>
+        </w:rPr>
+      </w:pPr>
+      <w:r>
+        <w:rPr>
+          <w:u w:val="single"/>
+        </w:rPr>
+        <w:t>Outcomes</w:t>
+      </w:r>
+    </w:p>
+    <w:p>
+      <w:pPr>
+        <w:spacing w:after="0"/>
+      </w:pPr>
+      <w:r>
+        <w:t>WHO5 (</w:t>
+      </w:r>
+      <w:r>
+        <w:t>2010)</w:t>
+      </w:r>
+    </w:p>
+    <w:p>
+      <w:pPr>
+        <w:spacing w:after="0"/>
+      </w:pPr>
+      <w:r>
+        <w:t>Anxiety</w:t>
+      </w:r>
+      <w:r>
+        <w:t xml:space="preserve"> (1991)</w:t>
+      </w:r>
+    </w:p>
+    <w:p>
+      <w:pPr>
+        <w:spacing w:after="0"/>
+      </w:pPr>
+      <w:r>
+        <w:lastRenderedPageBreak/>
+        <w:t>Fatigu</w:t>
+      </w:r>
+      <w:r>
+        <w:t>e (1991)</w:t>
+      </w:r>
+    </w:p>
+    <w:p>
+      <w:pPr>
+        <w:spacing w:after="0"/>
+      </w:pPr>
+      <w:r>
+        <w:rPr>
+          <w:highlight w:val="yellow"/>
+        </w:rPr>
+        <w:t>S</w:t>
+      </w:r>
+      <w:r>
+        <w:rPr>
+          <w:highlight w:val="yellow"/>
+        </w:rPr>
+        <w:t>leeping scale</w:t>
+      </w:r>
+      <w:r>
+        <w:rPr>
+          <w:highlight w:val="yellow"/>
+        </w:rPr>
+        <w:t xml:space="preserve"> (2015)</w:t>
+      </w:r>
+    </w:p>
+    <w:p>
+      <w:pPr>
+        <w:spacing w:after="0"/>
+      </w:pPr>
+      <w:r>
+        <w:t>Self-rated health</w:t>
+      </w:r>
+      <w:r>
+        <w:t xml:space="preserve"> (2010)</w:t>
+      </w:r>
+    </w:p>
+    <w:p>
+      <w:pPr>
+        <w:spacing w:after="0"/>
+      </w:pPr>
+      <w:r>
+        <w:t>Stress</w:t>
+      </w:r>
+      <w:r>
+        <w:t xml:space="preserve"> (2010)</w:t>
+      </w:r>
+    </w:p>
+    <w:p>
+      <w:pPr>
+        <w:spacing w:after="0"/>
+      </w:pPr>
+      <w:r>
+        <w:t>Muscular pains</w:t>
+      </w:r>
+      <w:r>
+        <w:t xml:space="preserve"> (1991)</w:t>
+      </w:r>
+    </w:p>
+    <w:p>
+      <w:pPr>
+        <w:spacing w:after="0"/>
+      </w:pPr>
+      <w:r>
+        <w:t>H</w:t>
+      </w:r>
+      <w:r>
+        <w:t>eadaches / eyestrain</w:t>
+      </w:r>
+      <w:r>
+        <w:t xml:space="preserve"> (1995)</w:t>
+      </w:r>
+    </w:p>
+    <w:p>
+      <w:pPr>
+        <w:spacing w:after="0"/>
+      </w:pPr>
+      <w:r>
+        <w:t>Absenteeism</w:t>
+      </w:r>
+      <w:r>
+        <w:t xml:space="preserve"> (2005)</w:t>
+      </w:r>
+    </w:p>
+    <w:p>
+      <w:pPr>
+        <w:spacing w:after="0"/>
+      </w:pPr>
+      <w:proofErr w:type="spellStart"/>
+      <w:r>
+        <w:t>P</w:t>
+      </w:r>
+      <w:r>
+        <w:t>resenteeism</w:t>
+      </w:r>
+      <w:proofErr w:type="spellEnd"/>
+      <w:r>
+        <w:t xml:space="preserve"> </w:t>
+      </w:r>
+      <w:r>
+        <w:t>(2010)</w:t>
+      </w:r>
+    </w:p>
+    <w:p>
+      <w:pPr>
+        <w:spacing w:after="0"/>
+      </w:pPr>
+    </w:p>
+    <w:p>
+      <w:pPr>
+        <w:spacing w:after="0"/>
+        <w:rPr>
+          <w:u w:val="single"/>
+        </w:rPr>
+      </w:pPr>
+      <w:r>
+        <w:rPr>
+          <w:u w:val="single"/>
+        </w:rPr>
+        <w:t>Model 1: 2010 and 2015</w:t>
+      </w:r>
+    </w:p>
+    <w:p>
+      <w:pPr>
+        <w:spacing w:after="0"/>
+      </w:pPr>
+      <w:proofErr w:type="gramStart"/>
+      <w:r>
+        <w:t>Effect of ICT use on WHO5, self-rated health, and all other health indicators except sleeping scale.</w:t>
+      </w:r>
+      <w:proofErr w:type="gramEnd"/>
+    </w:p>
+    <w:p>
+      <w:pPr>
+        <w:spacing w:after="0"/>
+      </w:pPr>
+      <w:r>
+        <w:t>Mediated by all demands and all resources except 70e and 89d</w:t>
+      </w:r>
+    </w:p>
+    <w:p>
+      <w:pPr>
+        <w:spacing w:after="0"/>
+      </w:pPr>
+      <w:r>
+        <w:t xml:space="preserve">Control for all. </w:t>
+      </w:r>
+      <w:r>
+        <w:t>ISCO08</w:t>
+      </w:r>
+    </w:p>
+    <w:p>
+      <w:pPr>
+        <w:spacing w:after="0"/>
+      </w:pPr>
+    </w:p>
+    <w:p>
+      <w:pPr>
+        <w:spacing w:after="0"/>
+        <w:rPr>
+          <w:u w:val="single"/>
+        </w:rPr>
+      </w:pPr>
+      <w:r>
+        <w:rPr>
+          <w:u w:val="single"/>
+        </w:rPr>
+        <w:t>Model 2: Model 1 in 2015</w:t>
+      </w:r>
+    </w:p>
+    <w:p>
+      <w:pPr>
+        <w:spacing w:after="0"/>
+      </w:pPr>
+      <w:r>
+        <w:t>Adding engagement and burnout as mediator</w:t>
+      </w:r>
+    </w:p>
+    <w:p>
+      <w:pPr>
+        <w:spacing w:after="0"/>
+      </w:pPr>
+      <w:r>
+        <w:t>Adding sleeping scale as outcome</w:t>
+      </w:r>
+    </w:p>
+    <w:p>
+      <w:pPr>
+        <w:spacing w:after="0"/>
+      </w:pPr>
+      <w:r>
+        <w:t>ISCO08</w:t>
+      </w:r>
+    </w:p>
+    <w:p>
+      <w:pPr>
+        <w:spacing w:after="0"/>
+      </w:pPr>
+    </w:p>
+    <w:p>
+      <w:pPr>
+        <w:spacing w:after="0"/>
+        <w:rPr>
+          <w:u w:val="single"/>
+        </w:rPr>
+      </w:pPr>
+      <w:r>
+        <w:rPr>
+          <w:u w:val="single"/>
+        </w:rPr>
+        <w:t xml:space="preserve">Model 3: </w:t>
+      </w:r>
+      <w:r>
+        <w:rPr>
+          <w:u w:val="single"/>
+        </w:rPr>
+        <w:t>Since 2000, EU27</w:t>
+      </w:r>
+    </w:p>
+    <w:p>
+      <w:pPr>
+        <w:spacing w:after="0"/>
+      </w:pPr>
+      <w:r>
+        <w:t>Effect of ICT on anxiety, muscular pains, headaches / eyestrain and fatigue</w:t>
+      </w:r>
+    </w:p>
+    <w:p>
+      <w:pPr>
+        <w:spacing w:after="0"/>
+      </w:pPr>
+      <w:r>
+        <w:t xml:space="preserve">Limited set of demands and resources. </w:t>
+      </w:r>
+    </w:p>
+    <w:p>
+      <w:pPr>
+        <w:spacing w:after="0"/>
+      </w:pPr>
+      <w:r>
+        <w:t xml:space="preserve">No education control. </w:t>
+      </w:r>
+      <w:r>
+        <w:t>ISCO88</w:t>
+      </w:r>
     </w:p>
     <w:p>
       <w:pPr>

</xml_diff>

<commit_message>
recodes mostly finished first sems
</commit_message>
<xml_diff>
--- a/documentation/Plan.docx
+++ b/documentation/Plan.docx
@@ -664,478 +664,449 @@
       <w:r>
         <w:t>(1991)</w:t>
       </w:r>
+    </w:p>
+    <w:p>
+      <w:pPr>
+        <w:spacing w:after="0"/>
+        <w:ind w:firstLine="720"/>
+      </w:pPr>
+      <w:r>
+        <w:t>E</w:t>
+      </w:r>
+      <w:r>
+        <w:t>nough time to get the job done</w:t>
+      </w:r>
+      <w:r>
+        <w:t xml:space="preserve"> (2005)</w:t>
+      </w:r>
+    </w:p>
+    <w:p>
+      <w:pPr>
+        <w:spacing w:after="0"/>
+      </w:pPr>
+      <w:r>
+        <w:t>Working in free time to meet work demands</w:t>
+      </w:r>
+      <w:r>
+        <w:t xml:space="preserve"> (2010</w:t>
+      </w:r>
+      <w:r>
+        <w:t>)</w:t>
+      </w:r>
+    </w:p>
+    <w:p>
+      <w:pPr>
+        <w:spacing w:after="0"/>
+      </w:pPr>
+      <w:r>
+        <w:t>W</w:t>
+      </w:r>
+      <w:r>
+        <w:t>eekly working hours (1991)</w:t>
+      </w:r>
+    </w:p>
+    <w:p>
+      <w:pPr>
+        <w:spacing w:after="0"/>
+        <w:rPr>
+          <w:u w:val="single"/>
+        </w:rPr>
+      </w:pPr>
+    </w:p>
+    <w:p>
+      <w:pPr>
+        <w:spacing w:after="0"/>
+        <w:rPr>
+          <w:u w:val="single"/>
+        </w:rPr>
+      </w:pPr>
+      <w:r>
+        <w:rPr>
+          <w:u w:val="single"/>
+        </w:rPr>
+        <w:t>Resources</w:t>
+      </w:r>
+    </w:p>
+    <w:p>
+      <w:pPr>
+        <w:spacing w:after="0"/>
+      </w:pPr>
+      <w:r>
+        <w:t>Hour or two off</w:t>
+      </w:r>
+      <w:r>
+        <w:t xml:space="preserve"> (2010)</w:t>
+      </w:r>
+    </w:p>
+    <w:p>
+      <w:pPr>
+        <w:spacing w:after="0"/>
+      </w:pPr>
+      <w:r>
+        <w:t>Working time arrangements</w:t>
+      </w:r>
+      <w:r>
+        <w:t xml:space="preserve"> (2005)</w:t>
+      </w:r>
+    </w:p>
+    <w:p>
+      <w:pPr>
+        <w:spacing w:after="0"/>
+      </w:pPr>
+      <w:r>
+        <w:t xml:space="preserve">Cognitive dimension:  </w:t>
+      </w:r>
+    </w:p>
+    <w:p>
+      <w:pPr>
+        <w:spacing w:after="0"/>
+        <w:ind w:firstLine="720"/>
+      </w:pPr>
+      <w:r>
+        <w:t>S</w:t>
+      </w:r>
+      <w:r>
+        <w:t>olving unforeseen problems</w:t>
+      </w:r>
+      <w:r>
+        <w:t xml:space="preserve"> (1995)</w:t>
+      </w:r>
+    </w:p>
+    <w:p>
+      <w:pPr>
+        <w:spacing w:after="0"/>
+        <w:ind w:firstLine="720"/>
+      </w:pPr>
+      <w:r>
+        <w:t>C</w:t>
+      </w:r>
+      <w:r>
+        <w:t>arrying out complex tasks</w:t>
+      </w:r>
+      <w:r>
+        <w:t xml:space="preserve"> (1995)</w:t>
+      </w:r>
+    </w:p>
+    <w:p>
+      <w:pPr>
+        <w:spacing w:after="0"/>
+        <w:ind w:firstLine="720"/>
+      </w:pPr>
+      <w:r>
+        <w:t>L</w:t>
+      </w:r>
+      <w:r>
+        <w:t>earning new things</w:t>
+      </w:r>
+      <w:r>
+        <w:t xml:space="preserve"> (1995)</w:t>
+      </w:r>
+    </w:p>
+    <w:p>
+      <w:pPr>
+        <w:spacing w:after="0"/>
+        <w:ind w:firstLine="720"/>
+      </w:pPr>
+      <w:r>
+        <w:t>A</w:t>
+      </w:r>
+      <w:r>
+        <w:t>bil</w:t>
+      </w:r>
+      <w:r>
+        <w:t>ity to apply new your own ideas (2005)</w:t>
+      </w:r>
+    </w:p>
+    <w:p>
+      <w:pPr>
+        <w:spacing w:after="0"/>
+      </w:pPr>
+      <w:r>
+        <w:t xml:space="preserve">Decision latitude </w:t>
+      </w:r>
+    </w:p>
+    <w:p>
+      <w:pPr>
+        <w:spacing w:after="0"/>
+        <w:ind w:firstLine="720"/>
+      </w:pPr>
+      <w:proofErr w:type="gramStart"/>
+      <w:r>
+        <w:t>3 autonomy</w:t>
+      </w:r>
+      <w:r>
+        <w:t xml:space="preserve"> (1995)</w:t>
+      </w:r>
+      <w:proofErr w:type="gramEnd"/>
+      <w:r>
+        <w:t xml:space="preserve"> </w:t>
+      </w:r>
+    </w:p>
+    <w:p>
+      <w:pPr>
+        <w:spacing w:after="0"/>
+        <w:ind w:firstLine="720"/>
+      </w:pPr>
+      <w:r>
+        <w:t>H</w:t>
+      </w:r>
+      <w:r>
+        <w:t>aving a say in choice of colleagues</w:t>
+      </w:r>
+      <w:r>
+        <w:t xml:space="preserve"> (2005)</w:t>
+      </w:r>
+    </w:p>
+    <w:p>
+      <w:pPr>
+        <w:spacing w:after="0"/>
+      </w:pPr>
+      <w:r>
+        <w:t>Social support index</w:t>
+      </w:r>
+      <w:r>
+        <w:t xml:space="preserve"> (2005)</w:t>
+      </w:r>
+    </w:p>
+    <w:p>
+      <w:pPr>
+        <w:spacing w:after="0"/>
+        <w:rPr>
+          <w:highlight w:val="yellow"/>
+        </w:rPr>
+      </w:pPr>
+      <w:r>
+        <w:rPr>
+          <w:highlight w:val="yellow"/>
+        </w:rPr>
+        <w:t>Q70E: there is good cooperation between you and your colleagues</w:t>
+      </w:r>
+      <w:r>
+        <w:rPr>
+          <w:highlight w:val="yellow"/>
+        </w:rPr>
+        <w:t xml:space="preserve"> (2015)</w:t>
+      </w:r>
+    </w:p>
+    <w:p>
+      <w:pPr>
+        <w:spacing w:after="0"/>
+      </w:pPr>
+      <w:r>
+        <w:rPr>
+          <w:highlight w:val="yellow"/>
+        </w:rPr>
+        <w:t>Q89D: I generally get on well with my work colleagues</w:t>
+      </w:r>
+      <w:r>
+        <w:rPr>
+          <w:highlight w:val="yellow"/>
+        </w:rPr>
+        <w:t xml:space="preserve"> (2015)</w:t>
+      </w:r>
+    </w:p>
+    <w:p>
+      <w:pPr>
+        <w:spacing w:after="0"/>
+      </w:pPr>
+    </w:p>
+    <w:p>
+      <w:pPr>
+        <w:spacing w:after="0"/>
+        <w:rPr>
+          <w:u w:val="single"/>
+        </w:rPr>
+      </w:pPr>
+      <w:r>
+        <w:rPr>
+          <w:u w:val="single"/>
+        </w:rPr>
+        <w:t>Mediators</w:t>
+      </w:r>
+    </w:p>
+    <w:p>
+      <w:pPr>
+        <w:spacing w:after="0"/>
+        <w:rPr>
+          <w:highlight w:val="yellow"/>
+        </w:rPr>
+      </w:pPr>
+      <w:r>
+        <w:rPr>
+          <w:highlight w:val="yellow"/>
+        </w:rPr>
+        <w:t>Engagement</w:t>
+      </w:r>
+      <w:r>
+        <w:rPr>
+          <w:highlight w:val="yellow"/>
+        </w:rPr>
+        <w:t xml:space="preserve"> (2015)</w:t>
+      </w:r>
+    </w:p>
+    <w:p>
+      <w:pPr>
+        <w:spacing w:after="0"/>
+        <w:rPr>
+          <w:highlight w:val="yellow"/>
+        </w:rPr>
+      </w:pPr>
+      <w:r>
+        <w:rPr>
+          <w:highlight w:val="yellow"/>
+        </w:rPr>
+        <w:t xml:space="preserve">Burnout </w:t>
+      </w:r>
+    </w:p>
+    <w:p>
+      <w:pPr>
+        <w:spacing w:after="0"/>
+        <w:ind w:firstLine="720"/>
+        <w:rPr>
+          <w:highlight w:val="yellow"/>
+        </w:rPr>
+      </w:pPr>
+      <w:r>
+        <w:rPr>
+          <w:highlight w:val="yellow"/>
+        </w:rPr>
+        <w:t>E</w:t>
+      </w:r>
+      <w:r>
+        <w:rPr>
+          <w:highlight w:val="yellow"/>
+        </w:rPr>
+        <w:t>xhaustio</w:t>
+      </w:r>
+      <w:r>
+        <w:rPr>
+          <w:highlight w:val="yellow"/>
+        </w:rPr>
+        <w:t>n (2015</w:t>
+      </w:r>
+    </w:p>
+    <w:p>
+      <w:pPr>
+        <w:spacing w:after="0"/>
+        <w:ind w:firstLine="720"/>
+      </w:pPr>
+      <w:r>
+        <w:rPr>
+          <w:highlight w:val="yellow"/>
+        </w:rPr>
+        <w:t>C</w:t>
+      </w:r>
+      <w:r>
+        <w:rPr>
+          <w:highlight w:val="yellow"/>
+        </w:rPr>
+        <w:t>ynicism</w:t>
+      </w:r>
+      <w:r>
+        <w:rPr>
+          <w:highlight w:val="yellow"/>
+        </w:rPr>
+        <w:t xml:space="preserve"> (2015)</w:t>
+      </w:r>
+    </w:p>
+    <w:p>
+      <w:pPr>
+        <w:spacing w:after="0"/>
+      </w:pPr>
+    </w:p>
+    <w:p>
+      <w:pPr>
+        <w:spacing w:after="0"/>
+        <w:rPr>
+          <w:u w:val="single"/>
+        </w:rPr>
+      </w:pPr>
+      <w:r>
+        <w:rPr>
+          <w:u w:val="single"/>
+        </w:rPr>
+        <w:t>Outcomes</w:t>
+      </w:r>
+    </w:p>
+    <w:p>
+      <w:pPr>
+        <w:spacing w:after="0"/>
+      </w:pPr>
+      <w:r>
+        <w:t>WHO5 (</w:t>
+      </w:r>
+      <w:r>
+        <w:t>2010)</w:t>
+      </w:r>
+    </w:p>
+    <w:p>
+      <w:pPr>
+        <w:spacing w:after="0"/>
+      </w:pPr>
+      <w:r>
+        <w:t>Anxiety</w:t>
+      </w:r>
+      <w:r>
+        <w:t xml:space="preserve"> (1991)</w:t>
+      </w:r>
+    </w:p>
+    <w:p>
+      <w:pPr>
+        <w:spacing w:after="0"/>
+      </w:pPr>
+      <w:r>
+        <w:lastRenderedPageBreak/>
+        <w:t>Fatigu</w:t>
+      </w:r>
+      <w:r>
+        <w:t>e (1991)</w:t>
+      </w:r>
+    </w:p>
+    <w:p>
+      <w:pPr>
+        <w:spacing w:after="0"/>
+      </w:pPr>
+      <w:r>
+        <w:rPr>
+          <w:highlight w:val="yellow"/>
+        </w:rPr>
+        <w:t>S</w:t>
+      </w:r>
+      <w:r>
+        <w:rPr>
+          <w:highlight w:val="yellow"/>
+        </w:rPr>
+        <w:t>leeping scale</w:t>
+      </w:r>
+      <w:r>
+        <w:rPr>
+          <w:highlight w:val="yellow"/>
+        </w:rPr>
+        <w:t xml:space="preserve"> (2015)</w:t>
+      </w:r>
+    </w:p>
+    <w:p>
+      <w:pPr>
+        <w:spacing w:after="0"/>
+      </w:pPr>
+      <w:r>
+        <w:t>Self-rated health</w:t>
+      </w:r>
+      <w:r>
+        <w:t xml:space="preserve"> (2010)</w:t>
+      </w:r>
       <w:bookmarkStart w:id="0" w:name="_GoBack"/>
       <w:bookmarkEnd w:id="0"/>
     </w:p>
     <w:p>
       <w:pPr>
         <w:spacing w:after="0"/>
-        <w:ind w:firstLine="720"/>
-      </w:pPr>
-      <w:r>
-        <w:t>E</w:t>
-      </w:r>
-      <w:r>
-        <w:t>nough time to get the job done</w:t>
-      </w:r>
-      <w:r>
-        <w:t xml:space="preserve"> (2005)</w:t>
-      </w:r>
-    </w:p>
-    <w:p>
-      <w:pPr>
-        <w:spacing w:after="0"/>
-      </w:pPr>
-      <w:r>
-        <w:t>Working in free time to meet work demands</w:t>
-      </w:r>
-      <w:r>
-        <w:t xml:space="preserve"> (2010</w:t>
-      </w:r>
-      <w:r>
-        <w:t>)</w:t>
-      </w:r>
-    </w:p>
-    <w:p>
-      <w:pPr>
-        <w:spacing w:after="0"/>
-      </w:pPr>
-      <w:r>
-        <w:t xml:space="preserve">Work extensity </w:t>
-      </w:r>
-    </w:p>
-    <w:p>
-      <w:pPr>
-        <w:spacing w:after="0"/>
-        <w:ind w:firstLine="720"/>
-      </w:pPr>
-      <w:r>
-        <w:t>W</w:t>
-      </w:r>
-      <w:r>
-        <w:t>eekly working hour</w:t>
-      </w:r>
-      <w:r>
-        <w:t>s (1991)</w:t>
-      </w:r>
-    </w:p>
-    <w:p>
-      <w:pPr>
-        <w:spacing w:after="0"/>
-        <w:ind w:firstLine="720"/>
-      </w:pPr>
-      <w:r>
-        <w:t>Long working days (2000)</w:t>
-      </w:r>
-    </w:p>
-    <w:p>
-      <w:pPr>
-        <w:spacing w:after="0"/>
-      </w:pPr>
-    </w:p>
-    <w:p>
-      <w:pPr>
-        <w:spacing w:after="0"/>
-        <w:rPr>
-          <w:u w:val="single"/>
-        </w:rPr>
-      </w:pPr>
-      <w:r>
-        <w:rPr>
-          <w:u w:val="single"/>
-        </w:rPr>
-        <w:t>Resources</w:t>
-      </w:r>
-    </w:p>
-    <w:p>
-      <w:pPr>
-        <w:spacing w:after="0"/>
-      </w:pPr>
-      <w:r>
-        <w:t>Hour or two off</w:t>
+      </w:pPr>
+      <w:r>
+        <w:t>Stress</w:t>
       </w:r>
       <w:r>
         <w:t xml:space="preserve"> (2010)</w:t>
-      </w:r>
-    </w:p>
-    <w:p>
-      <w:pPr>
-        <w:spacing w:after="0"/>
-      </w:pPr>
-      <w:r>
-        <w:t>Working time arrangements</w:t>
-      </w:r>
-      <w:r>
-        <w:t xml:space="preserve"> (2005)</w:t>
-      </w:r>
-    </w:p>
-    <w:p>
-      <w:pPr>
-        <w:spacing w:after="0"/>
-      </w:pPr>
-      <w:r>
-        <w:t xml:space="preserve">Cognitive dimension:  </w:t>
-      </w:r>
-    </w:p>
-    <w:p>
-      <w:pPr>
-        <w:spacing w:after="0"/>
-        <w:ind w:firstLine="720"/>
-      </w:pPr>
-      <w:r>
-        <w:t>S</w:t>
-      </w:r>
-      <w:r>
-        <w:t>olving unforeseen problems</w:t>
-      </w:r>
-      <w:r>
-        <w:t xml:space="preserve"> (1995)</w:t>
-      </w:r>
-    </w:p>
-    <w:p>
-      <w:pPr>
-        <w:spacing w:after="0"/>
-        <w:ind w:firstLine="720"/>
-      </w:pPr>
-      <w:r>
-        <w:t>C</w:t>
-      </w:r>
-      <w:r>
-        <w:t>arrying out complex tasks</w:t>
-      </w:r>
-      <w:r>
-        <w:t xml:space="preserve"> (1995)</w:t>
-      </w:r>
-    </w:p>
-    <w:p>
-      <w:pPr>
-        <w:spacing w:after="0"/>
-        <w:ind w:firstLine="720"/>
-      </w:pPr>
-      <w:r>
-        <w:t>L</w:t>
-      </w:r>
-      <w:r>
-        <w:t>earning new things</w:t>
-      </w:r>
-      <w:r>
-        <w:t xml:space="preserve"> (1995)</w:t>
-      </w:r>
-    </w:p>
-    <w:p>
-      <w:pPr>
-        <w:spacing w:after="0"/>
-        <w:ind w:firstLine="720"/>
-      </w:pPr>
-      <w:r>
-        <w:t>A</w:t>
-      </w:r>
-      <w:r>
-        <w:t>bil</w:t>
-      </w:r>
-      <w:r>
-        <w:t>ity to apply new your own ideas (2005)</w:t>
-      </w:r>
-    </w:p>
-    <w:p>
-      <w:pPr>
-        <w:spacing w:after="0"/>
-      </w:pPr>
-      <w:r>
-        <w:t xml:space="preserve">Decision latitude </w:t>
-      </w:r>
-    </w:p>
-    <w:p>
-      <w:pPr>
-        <w:spacing w:after="0"/>
-        <w:ind w:firstLine="720"/>
-      </w:pPr>
-      <w:proofErr w:type="gramStart"/>
-      <w:r>
-        <w:t>3 autonomy</w:t>
-      </w:r>
-      <w:r>
-        <w:t xml:space="preserve"> (1995)</w:t>
-      </w:r>
-      <w:proofErr w:type="gramEnd"/>
-      <w:r>
-        <w:t xml:space="preserve"> </w:t>
-      </w:r>
-    </w:p>
-    <w:p>
-      <w:pPr>
-        <w:spacing w:after="0"/>
-        <w:ind w:firstLine="720"/>
-      </w:pPr>
-      <w:r>
-        <w:t>H</w:t>
-      </w:r>
-      <w:r>
-        <w:t>aving a say in choice of colleagues</w:t>
-      </w:r>
-      <w:r>
-        <w:t xml:space="preserve"> (2005)</w:t>
-      </w:r>
-    </w:p>
-    <w:p>
-      <w:pPr>
-        <w:spacing w:after="0"/>
-      </w:pPr>
-      <w:r>
-        <w:t>Social support index</w:t>
-      </w:r>
-      <w:r>
-        <w:t xml:space="preserve"> (2005)</w:t>
-      </w:r>
-    </w:p>
-    <w:p>
-      <w:pPr>
-        <w:spacing w:after="0"/>
-        <w:rPr>
-          <w:highlight w:val="yellow"/>
-        </w:rPr>
-      </w:pPr>
-      <w:r>
-        <w:rPr>
-          <w:highlight w:val="yellow"/>
-        </w:rPr>
-        <w:t>Q70E: there is good cooperation between you and your colleagues</w:t>
-      </w:r>
-      <w:r>
-        <w:rPr>
-          <w:highlight w:val="yellow"/>
-        </w:rPr>
-        <w:t xml:space="preserve"> (2015)</w:t>
-      </w:r>
-    </w:p>
-    <w:p>
-      <w:pPr>
-        <w:spacing w:after="0"/>
-      </w:pPr>
-      <w:r>
-        <w:rPr>
-          <w:highlight w:val="yellow"/>
-        </w:rPr>
-        <w:t>Q89D: I generally get on well with my work colleagues</w:t>
-      </w:r>
-      <w:r>
-        <w:rPr>
-          <w:highlight w:val="yellow"/>
-        </w:rPr>
-        <w:t xml:space="preserve"> (2015)</w:t>
-      </w:r>
-    </w:p>
-    <w:p>
-      <w:pPr>
-        <w:spacing w:after="0"/>
-      </w:pPr>
-    </w:p>
-    <w:p>
-      <w:pPr>
-        <w:spacing w:after="0"/>
-        <w:rPr>
-          <w:u w:val="single"/>
-        </w:rPr>
-      </w:pPr>
-      <w:r>
-        <w:rPr>
-          <w:u w:val="single"/>
-        </w:rPr>
-        <w:t>Mediators</w:t>
-      </w:r>
-    </w:p>
-    <w:p>
-      <w:pPr>
-        <w:spacing w:after="0"/>
-        <w:rPr>
-          <w:highlight w:val="yellow"/>
-        </w:rPr>
-      </w:pPr>
-      <w:r>
-        <w:rPr>
-          <w:highlight w:val="yellow"/>
-        </w:rPr>
-        <w:t>Engagement</w:t>
-      </w:r>
-      <w:r>
-        <w:rPr>
-          <w:highlight w:val="yellow"/>
-        </w:rPr>
-        <w:t xml:space="preserve"> (2015)</w:t>
-      </w:r>
-    </w:p>
-    <w:p>
-      <w:pPr>
-        <w:spacing w:after="0"/>
-        <w:rPr>
-          <w:highlight w:val="yellow"/>
-        </w:rPr>
-      </w:pPr>
-      <w:r>
-        <w:rPr>
-          <w:highlight w:val="yellow"/>
-        </w:rPr>
-        <w:t xml:space="preserve">Burnout </w:t>
-      </w:r>
-    </w:p>
-    <w:p>
-      <w:pPr>
-        <w:spacing w:after="0"/>
-        <w:ind w:firstLine="720"/>
-        <w:rPr>
-          <w:highlight w:val="yellow"/>
-        </w:rPr>
-      </w:pPr>
-      <w:r>
-        <w:rPr>
-          <w:highlight w:val="yellow"/>
-        </w:rPr>
-        <w:t>E</w:t>
-      </w:r>
-      <w:r>
-        <w:rPr>
-          <w:highlight w:val="yellow"/>
-        </w:rPr>
-        <w:t>xhaustio</w:t>
-      </w:r>
-      <w:r>
-        <w:rPr>
-          <w:highlight w:val="yellow"/>
-        </w:rPr>
-        <w:t>n (2015</w:t>
-      </w:r>
-    </w:p>
-    <w:p>
-      <w:pPr>
-        <w:spacing w:after="0"/>
-        <w:ind w:firstLine="720"/>
-      </w:pPr>
-      <w:r>
-        <w:rPr>
-          <w:highlight w:val="yellow"/>
-        </w:rPr>
-        <w:t>C</w:t>
-      </w:r>
-      <w:r>
-        <w:rPr>
-          <w:highlight w:val="yellow"/>
-        </w:rPr>
-        <w:t>ynicism</w:t>
-      </w:r>
-      <w:r>
-        <w:rPr>
-          <w:highlight w:val="yellow"/>
-        </w:rPr>
-        <w:t xml:space="preserve"> (2015)</w:t>
-      </w:r>
-    </w:p>
-    <w:p>
-      <w:pPr>
-        <w:spacing w:after="0"/>
-      </w:pPr>
-    </w:p>
-    <w:p>
-      <w:pPr>
-        <w:spacing w:after="0"/>
-        <w:rPr>
-          <w:u w:val="single"/>
-        </w:rPr>
-      </w:pPr>
-      <w:r>
-        <w:rPr>
-          <w:u w:val="single"/>
-        </w:rPr>
-        <w:t>Outcomes</w:t>
-      </w:r>
-    </w:p>
-    <w:p>
-      <w:pPr>
-        <w:spacing w:after="0"/>
-      </w:pPr>
-      <w:r>
-        <w:t>WHO5 (</w:t>
-      </w:r>
-      <w:r>
-        <w:t>2010)</w:t>
-      </w:r>
-    </w:p>
-    <w:p>
-      <w:pPr>
-        <w:spacing w:after="0"/>
-      </w:pPr>
-      <w:r>
-        <w:t>Anxiety</w:t>
-      </w:r>
-      <w:r>
-        <w:t xml:space="preserve"> (1991)</w:t>
-      </w:r>
-    </w:p>
-    <w:p>
-      <w:pPr>
-        <w:spacing w:after="0"/>
-      </w:pPr>
-      <w:r>
-        <w:lastRenderedPageBreak/>
-        <w:t>Fatigu</w:t>
-      </w:r>
-      <w:r>
-        <w:t>e (1991)</w:t>
-      </w:r>
-    </w:p>
-    <w:p>
-      <w:pPr>
-        <w:spacing w:after="0"/>
-      </w:pPr>
-      <w:r>
-        <w:rPr>
-          <w:highlight w:val="yellow"/>
-        </w:rPr>
-        <w:t>S</w:t>
-      </w:r>
-      <w:r>
-        <w:rPr>
-          <w:highlight w:val="yellow"/>
-        </w:rPr>
-        <w:t>leeping scale</w:t>
-      </w:r>
-      <w:r>
-        <w:rPr>
-          <w:highlight w:val="yellow"/>
-        </w:rPr>
-        <w:t xml:space="preserve"> (2015)</w:t>
-      </w:r>
-    </w:p>
-    <w:p>
-      <w:pPr>
-        <w:spacing w:after="0"/>
-      </w:pPr>
-      <w:r>
-        <w:t>Self-rated health</w:t>
-      </w:r>
-      <w:r>
-        <w:t xml:space="preserve"> (2010)</w:t>
-      </w:r>
-    </w:p>
-    <w:p>
-      <w:pPr>
-        <w:spacing w:after="0"/>
-      </w:pPr>
-      <w:r>
-        <w:t>Stress</w:t>
-      </w:r>
-      <w:r>
-        <w:t xml:space="preserve"> (2010)</w:t>
-      </w:r>
-    </w:p>
-    <w:p>
-      <w:pPr>
-        <w:spacing w:after="0"/>
-      </w:pPr>
-      <w:r>
-        <w:t>Muscular pains</w:t>
-      </w:r>
-      <w:r>
-        <w:t xml:space="preserve"> (1991)</w:t>
       </w:r>
     </w:p>
     <w:p>

</xml_diff>